<commit_message>
Update C964 Capstone Diabetes Machine Learning Project.docx
</commit_message>
<xml_diff>
--- a/Documentation/C964 Capstone Diabetes Machine Learning Project.docx
+++ b/Documentation/C964 Capstone Diabetes Machine Learning Project.docx
@@ -14093,15 +14093,15 @@
           <w:color w:val="auto"/>
           <w:szCs w:val="24"/>
         </w:rPr>
-        <w:t xml:space="preserve">The software leverages the diabetes_data.csv file for analysis. This raw data is fetched and subsequently processed for our specific requirements. </w:t>
-      </w:r>
-      <w:r>
-        <w:rPr>
-          <w:bCs/>
-          <w:color w:val="auto"/>
-          <w:szCs w:val="24"/>
-        </w:rPr>
-        <w:t>Below, you can see a snippet of the raw data.</w:t>
+        <w:t xml:space="preserve">The software leverages the diabetes_data.csv file for analysis. This raw data is fetched and subsequently processed for our specific </w:t>
+      </w:r>
+      <w:r>
+        <w:rPr>
+          <w:bCs/>
+          <w:color w:val="auto"/>
+          <w:szCs w:val="24"/>
+        </w:rPr>
+        <w:t>requirements.</w:t>
       </w:r>
     </w:p>
     <w:p>
@@ -14183,6 +14183,40 @@
         <w:spacing w:after="0" w:line="259" w:lineRule="auto"/>
         <w:ind w:left="0" w:firstLine="0"/>
         <w:rPr>
+          <w:b/>
+          <w:color w:val="auto"/>
+          <w:sz w:val="16"/>
+          <w:szCs w:val="16"/>
+        </w:rPr>
+      </w:pPr>
+      <w:bookmarkStart w:id="1" w:name="_Hlk130731406"/>
+      <w:r>
+        <w:rPr>
+          <w:b/>
+          <w:color w:val="auto"/>
+          <w:sz w:val="16"/>
+          <w:szCs w:val="16"/>
+        </w:rPr>
+        <w:t>Figure 1. Raw Data Example</w:t>
+      </w:r>
+    </w:p>
+    <w:bookmarkEnd w:id="1"/>
+    <w:p>
+      <w:pPr>
+        <w:spacing w:after="0" w:line="259" w:lineRule="auto"/>
+        <w:ind w:left="0" w:firstLine="0"/>
+        <w:rPr>
+          <w:bCs/>
+          <w:color w:val="auto"/>
+          <w:szCs w:val="24"/>
+        </w:rPr>
+      </w:pPr>
+    </w:p>
+    <w:p>
+      <w:pPr>
+        <w:spacing w:after="0" w:line="259" w:lineRule="auto"/>
+        <w:ind w:left="0" w:firstLine="0"/>
+        <w:rPr>
           <w:bCs/>
           <w:color w:val="auto"/>
           <w:szCs w:val="24"/>
@@ -17316,6 +17350,61 @@
     </w:p>
     <w:p>
       <w:pPr>
+        <w:spacing w:after="0" w:line="259" w:lineRule="auto"/>
+        <w:ind w:left="0" w:firstLine="0"/>
+        <w:rPr>
+          <w:bCs/>
+          <w:color w:val="auto"/>
+          <w:szCs w:val="24"/>
+        </w:rPr>
+      </w:pPr>
+    </w:p>
+    <w:p>
+      <w:pPr>
+        <w:spacing w:after="0" w:line="259" w:lineRule="auto"/>
+        <w:ind w:left="0" w:firstLine="0"/>
+        <w:rPr>
+          <w:bCs/>
+          <w:color w:val="auto"/>
+          <w:szCs w:val="24"/>
+        </w:rPr>
+      </w:pPr>
+    </w:p>
+    <w:p>
+      <w:pPr>
+        <w:spacing w:after="0" w:line="259" w:lineRule="auto"/>
+        <w:ind w:left="0" w:firstLine="0"/>
+        <w:rPr>
+          <w:bCs/>
+          <w:color w:val="auto"/>
+          <w:szCs w:val="24"/>
+        </w:rPr>
+      </w:pPr>
+    </w:p>
+    <w:p>
+      <w:pPr>
+        <w:spacing w:after="0" w:line="259" w:lineRule="auto"/>
+        <w:ind w:left="0" w:firstLine="0"/>
+        <w:rPr>
+          <w:bCs/>
+          <w:color w:val="auto"/>
+          <w:szCs w:val="24"/>
+        </w:rPr>
+      </w:pPr>
+    </w:p>
+    <w:p>
+      <w:pPr>
+        <w:spacing w:after="0" w:line="259" w:lineRule="auto"/>
+        <w:ind w:left="0" w:firstLine="0"/>
+        <w:rPr>
+          <w:bCs/>
+          <w:color w:val="auto"/>
+          <w:szCs w:val="24"/>
+        </w:rPr>
+      </w:pPr>
+    </w:p>
+    <w:p>
+      <w:pPr>
         <w:pStyle w:val="ListParagraph"/>
         <w:numPr>
           <w:ilvl w:val="0"/>
@@ -17456,21 +17545,8 @@
     </w:p>
     <w:p>
       <w:pPr>
-        <w:pStyle w:val="ListParagraph"/>
-        <w:spacing w:after="0" w:line="259" w:lineRule="auto"/>
-        <w:ind w:left="1440" w:firstLine="0"/>
-        <w:rPr>
-          <w:bCs/>
-          <w:color w:val="auto"/>
-          <w:szCs w:val="24"/>
-        </w:rPr>
-      </w:pPr>
-    </w:p>
-    <w:p>
-      <w:pPr>
-        <w:pStyle w:val="ListParagraph"/>
-        <w:spacing w:after="0" w:line="259" w:lineRule="auto"/>
-        <w:ind w:left="1440" w:firstLine="0"/>
+        <w:spacing w:after="0" w:line="259" w:lineRule="auto"/>
+        <w:ind w:left="1080" w:firstLine="0"/>
         <w:rPr>
           <w:bCs/>
           <w:color w:val="auto"/>
@@ -17623,6 +17699,17 @@
     </w:p>
     <w:p>
       <w:pPr>
+        <w:spacing w:after="0" w:line="259" w:lineRule="auto"/>
+        <w:ind w:left="0" w:firstLine="0"/>
+        <w:rPr>
+          <w:bCs/>
+          <w:color w:val="auto"/>
+          <w:szCs w:val="24"/>
+        </w:rPr>
+      </w:pPr>
+    </w:p>
+    <w:p>
+      <w:pPr>
         <w:pStyle w:val="ListParagraph"/>
         <w:numPr>
           <w:ilvl w:val="0"/>
@@ -18128,6 +18215,61 @@
         </w:rPr>
         <w:t xml:space="preserve">. </w:t>
       </w:r>
+    </w:p>
+    <w:p>
+      <w:pPr>
+        <w:spacing w:after="0" w:line="259" w:lineRule="auto"/>
+        <w:ind w:left="0" w:firstLine="0"/>
+        <w:rPr>
+          <w:bCs/>
+          <w:color w:val="auto"/>
+          <w:szCs w:val="24"/>
+        </w:rPr>
+      </w:pPr>
+    </w:p>
+    <w:p>
+      <w:pPr>
+        <w:spacing w:after="0" w:line="259" w:lineRule="auto"/>
+        <w:ind w:left="0" w:firstLine="0"/>
+        <w:rPr>
+          <w:bCs/>
+          <w:color w:val="auto"/>
+          <w:szCs w:val="24"/>
+        </w:rPr>
+      </w:pPr>
+    </w:p>
+    <w:p>
+      <w:pPr>
+        <w:spacing w:after="0" w:line="259" w:lineRule="auto"/>
+        <w:ind w:left="0" w:firstLine="0"/>
+        <w:rPr>
+          <w:bCs/>
+          <w:color w:val="auto"/>
+          <w:szCs w:val="24"/>
+        </w:rPr>
+      </w:pPr>
+    </w:p>
+    <w:p>
+      <w:pPr>
+        <w:spacing w:after="0" w:line="259" w:lineRule="auto"/>
+        <w:ind w:left="0" w:firstLine="0"/>
+        <w:rPr>
+          <w:bCs/>
+          <w:color w:val="auto"/>
+          <w:szCs w:val="24"/>
+        </w:rPr>
+      </w:pPr>
+    </w:p>
+    <w:p>
+      <w:pPr>
+        <w:spacing w:after="0" w:line="259" w:lineRule="auto"/>
+        <w:ind w:left="0" w:firstLine="0"/>
+        <w:rPr>
+          <w:bCs/>
+          <w:color w:val="auto"/>
+          <w:szCs w:val="24"/>
+        </w:rPr>
+      </w:pPr>
     </w:p>
     <w:p>
       <w:pPr>
@@ -18468,6 +18610,65 @@
         <w:spacing w:after="0" w:line="259" w:lineRule="auto"/>
         <w:ind w:left="0" w:firstLine="0"/>
         <w:rPr>
+          <w:b/>
+          <w:color w:val="auto"/>
+          <w:sz w:val="16"/>
+          <w:szCs w:val="16"/>
+        </w:rPr>
+      </w:pPr>
+      <w:r>
+        <w:rPr>
+          <w:b/>
+          <w:color w:val="auto"/>
+          <w:sz w:val="16"/>
+          <w:szCs w:val="16"/>
+        </w:rPr>
+        <w:t xml:space="preserve">Figure </w:t>
+      </w:r>
+      <w:r>
+        <w:rPr>
+          <w:b/>
+          <w:color w:val="auto"/>
+          <w:sz w:val="16"/>
+          <w:szCs w:val="16"/>
+        </w:rPr>
+        <w:t>2</w:t>
+      </w:r>
+      <w:r>
+        <w:rPr>
+          <w:b/>
+          <w:color w:val="auto"/>
+          <w:sz w:val="16"/>
+          <w:szCs w:val="16"/>
+        </w:rPr>
+        <w:t xml:space="preserve">. </w:t>
+      </w:r>
+      <w:r>
+        <w:rPr>
+          <w:b/>
+          <w:color w:val="auto"/>
+          <w:sz w:val="16"/>
+          <w:szCs w:val="16"/>
+        </w:rPr>
+        <w:t>Pie Chart</w:t>
+      </w:r>
+    </w:p>
+    <w:p>
+      <w:pPr>
+        <w:spacing w:after="0" w:line="259" w:lineRule="auto"/>
+        <w:ind w:left="0" w:firstLine="0"/>
+        <w:rPr>
+          <w:bCs/>
+          <w:color w:val="auto"/>
+          <w:szCs w:val="24"/>
+        </w:rPr>
+      </w:pPr>
+    </w:p>
+    <w:p>
+      <w:pPr>
+        <w:spacing w:after="0" w:line="259" w:lineRule="auto"/>
+        <w:ind w:left="0" w:firstLine="0"/>
+        <w:rPr>
           <w:bCs/>
           <w:color w:val="auto"/>
           <w:szCs w:val="24"/>
@@ -18580,6 +18781,7 @@
           <w:color w:val="auto"/>
           <w:szCs w:val="24"/>
         </w:rPr>
+        <w:lastRenderedPageBreak/>
         <w:t xml:space="preserve">Each scatter plot shows the correlation between two variables, enabling users to identify patterns, trends, and potential dependencies between features. </w:t>
       </w:r>
     </w:p>
@@ -18634,87 +18836,7 @@
     </w:p>
     <w:p>
       <w:pPr>
-        <w:pStyle w:val="ListParagraph"/>
-        <w:rPr>
-          <w:bCs/>
-          <w:color w:val="auto"/>
-          <w:szCs w:val="24"/>
-        </w:rPr>
-      </w:pPr>
-    </w:p>
-    <w:p>
-      <w:pPr>
-        <w:pStyle w:val="ListParagraph"/>
-        <w:rPr>
-          <w:bCs/>
-          <w:color w:val="auto"/>
-          <w:szCs w:val="24"/>
-        </w:rPr>
-      </w:pPr>
-    </w:p>
-    <w:p>
-      <w:pPr>
-        <w:pStyle w:val="ListParagraph"/>
-        <w:rPr>
-          <w:bCs/>
-          <w:color w:val="auto"/>
-          <w:szCs w:val="24"/>
-        </w:rPr>
-      </w:pPr>
-    </w:p>
-    <w:p>
-      <w:pPr>
-        <w:pStyle w:val="ListParagraph"/>
-        <w:rPr>
-          <w:bCs/>
-          <w:color w:val="auto"/>
-          <w:szCs w:val="24"/>
-        </w:rPr>
-      </w:pPr>
-    </w:p>
-    <w:p>
-      <w:pPr>
-        <w:pStyle w:val="ListParagraph"/>
-        <w:rPr>
-          <w:bCs/>
-          <w:color w:val="auto"/>
-          <w:szCs w:val="24"/>
-        </w:rPr>
-      </w:pPr>
-    </w:p>
-    <w:p>
-      <w:pPr>
-        <w:pStyle w:val="ListParagraph"/>
-        <w:rPr>
-          <w:bCs/>
-          <w:color w:val="auto"/>
-          <w:szCs w:val="24"/>
-        </w:rPr>
-      </w:pPr>
-    </w:p>
-    <w:p>
-      <w:pPr>
-        <w:pStyle w:val="ListParagraph"/>
-        <w:rPr>
-          <w:bCs/>
-          <w:color w:val="auto"/>
-          <w:szCs w:val="24"/>
-        </w:rPr>
-      </w:pPr>
-    </w:p>
-    <w:p>
-      <w:pPr>
-        <w:ind w:left="0" w:firstLine="0"/>
-        <w:rPr>
-          <w:bCs/>
-          <w:color w:val="auto"/>
-          <w:szCs w:val="24"/>
-        </w:rPr>
-      </w:pPr>
-    </w:p>
-    <w:p>
-      <w:pPr>
-        <w:pStyle w:val="ListParagraph"/>
+        <w:ind w:left="0" w:firstLine="0"/>
         <w:rPr>
           <w:bCs/>
           <w:color w:val="auto"/>
@@ -18790,6 +18912,54 @@
         <w:spacing w:after="0" w:line="259" w:lineRule="auto"/>
         <w:ind w:left="0" w:firstLine="0"/>
         <w:rPr>
+          <w:b/>
+          <w:color w:val="auto"/>
+          <w:sz w:val="16"/>
+          <w:szCs w:val="16"/>
+        </w:rPr>
+      </w:pPr>
+      <w:r>
+        <w:rPr>
+          <w:b/>
+          <w:color w:val="auto"/>
+          <w:sz w:val="16"/>
+          <w:szCs w:val="16"/>
+        </w:rPr>
+        <w:t xml:space="preserve">Figure </w:t>
+      </w:r>
+      <w:r>
+        <w:rPr>
+          <w:b/>
+          <w:color w:val="auto"/>
+          <w:sz w:val="16"/>
+          <w:szCs w:val="16"/>
+        </w:rPr>
+        <w:t>3</w:t>
+      </w:r>
+      <w:r>
+        <w:rPr>
+          <w:b/>
+          <w:color w:val="auto"/>
+          <w:sz w:val="16"/>
+          <w:szCs w:val="16"/>
+        </w:rPr>
+        <w:t xml:space="preserve">. </w:t>
+      </w:r>
+      <w:r>
+        <w:rPr>
+          <w:b/>
+          <w:color w:val="auto"/>
+          <w:sz w:val="16"/>
+          <w:szCs w:val="16"/>
+        </w:rPr>
+        <w:t>Scatter Plot</w:t>
+      </w:r>
+    </w:p>
+    <w:p>
+      <w:pPr>
+        <w:spacing w:after="0" w:line="259" w:lineRule="auto"/>
+        <w:ind w:left="0" w:firstLine="0"/>
+        <w:rPr>
           <w:bCs/>
           <w:color w:val="auto"/>
           <w:szCs w:val="24"/>
@@ -18937,6 +19107,94 @@
           <w:szCs w:val="24"/>
         </w:rPr>
       </w:pPr>
+    </w:p>
+    <w:p>
+      <w:pPr>
+        <w:spacing w:after="0" w:line="259" w:lineRule="auto"/>
+        <w:ind w:left="0" w:firstLine="0"/>
+        <w:rPr>
+          <w:bCs/>
+          <w:color w:val="auto"/>
+          <w:szCs w:val="24"/>
+        </w:rPr>
+      </w:pPr>
+    </w:p>
+    <w:p>
+      <w:pPr>
+        <w:spacing w:after="0" w:line="259" w:lineRule="auto"/>
+        <w:ind w:left="0" w:firstLine="0"/>
+        <w:rPr>
+          <w:bCs/>
+          <w:color w:val="auto"/>
+          <w:szCs w:val="24"/>
+        </w:rPr>
+      </w:pPr>
+    </w:p>
+    <w:p>
+      <w:pPr>
+        <w:spacing w:after="0" w:line="259" w:lineRule="auto"/>
+        <w:ind w:left="0" w:firstLine="0"/>
+        <w:rPr>
+          <w:bCs/>
+          <w:color w:val="auto"/>
+          <w:szCs w:val="24"/>
+        </w:rPr>
+      </w:pPr>
+    </w:p>
+    <w:p>
+      <w:pPr>
+        <w:spacing w:after="0" w:line="259" w:lineRule="auto"/>
+        <w:ind w:left="0" w:firstLine="0"/>
+        <w:rPr>
+          <w:bCs/>
+          <w:color w:val="auto"/>
+          <w:szCs w:val="24"/>
+        </w:rPr>
+      </w:pPr>
+    </w:p>
+    <w:p>
+      <w:pPr>
+        <w:spacing w:after="0" w:line="259" w:lineRule="auto"/>
+        <w:ind w:left="0" w:firstLine="0"/>
+        <w:rPr>
+          <w:bCs/>
+          <w:color w:val="auto"/>
+          <w:szCs w:val="24"/>
+        </w:rPr>
+      </w:pPr>
+    </w:p>
+    <w:p>
+      <w:pPr>
+        <w:spacing w:after="0" w:line="259" w:lineRule="auto"/>
+        <w:ind w:left="0" w:firstLine="0"/>
+        <w:rPr>
+          <w:bCs/>
+          <w:color w:val="auto"/>
+          <w:szCs w:val="24"/>
+        </w:rPr>
+      </w:pPr>
+    </w:p>
+    <w:p>
+      <w:pPr>
+        <w:spacing w:after="0" w:line="259" w:lineRule="auto"/>
+        <w:ind w:left="0" w:firstLine="0"/>
+        <w:rPr>
+          <w:bCs/>
+          <w:color w:val="auto"/>
+          <w:szCs w:val="24"/>
+        </w:rPr>
+      </w:pPr>
+    </w:p>
+    <w:p>
+      <w:pPr>
+        <w:spacing w:after="0" w:line="259" w:lineRule="auto"/>
+        <w:ind w:left="0" w:firstLine="0"/>
+        <w:rPr>
+          <w:bCs/>
+          <w:color w:val="auto"/>
+          <w:szCs w:val="24"/>
+        </w:rPr>
+      </w:pPr>
       <w:r>
         <w:rPr>
           <w:bCs/>
@@ -18944,7 +19202,6 @@
           <w:color w:val="auto"/>
           <w:szCs w:val="24"/>
         </w:rPr>
-        <w:lastRenderedPageBreak/>
         <w:drawing>
           <wp:inline distT="0" distB="0" distL="0" distR="0" wp14:anchorId="1BD15192" wp14:editId="26DBB5A9">
             <wp:extent cx="6787376" cy="3732984"/>
@@ -18997,11 +19254,48 @@
         <w:spacing w:after="0" w:line="259" w:lineRule="auto"/>
         <w:ind w:left="0" w:firstLine="0"/>
         <w:rPr>
-          <w:bCs/>
-          <w:color w:val="auto"/>
-          <w:szCs w:val="24"/>
-        </w:rPr>
-      </w:pPr>
+          <w:b/>
+          <w:color w:val="auto"/>
+          <w:sz w:val="16"/>
+          <w:szCs w:val="16"/>
+        </w:rPr>
+      </w:pPr>
+      <w:r>
+        <w:rPr>
+          <w:b/>
+          <w:color w:val="auto"/>
+          <w:sz w:val="16"/>
+          <w:szCs w:val="16"/>
+        </w:rPr>
+        <w:t xml:space="preserve">Figure </w:t>
+      </w:r>
+      <w:r>
+        <w:rPr>
+          <w:b/>
+          <w:color w:val="auto"/>
+          <w:sz w:val="16"/>
+          <w:szCs w:val="16"/>
+        </w:rPr>
+        <w:t>4</w:t>
+      </w:r>
+      <w:r>
+        <w:rPr>
+          <w:b/>
+          <w:color w:val="auto"/>
+          <w:sz w:val="16"/>
+          <w:szCs w:val="16"/>
+        </w:rPr>
+        <w:t xml:space="preserve">. </w:t>
+      </w:r>
+      <w:r>
+        <w:rPr>
+          <w:b/>
+          <w:color w:val="auto"/>
+          <w:sz w:val="16"/>
+          <w:szCs w:val="16"/>
+        </w:rPr>
+        <w:t>Regression Data</w:t>
+      </w:r>
     </w:p>
     <w:p>
       <w:pPr>
@@ -19155,17 +19449,6 @@
         </w:rPr>
         <w:t>Understanding these distributions can inform potential data transformations or preprocessing steps to improve model performance.</w:t>
       </w:r>
-    </w:p>
-    <w:p>
-      <w:pPr>
-        <w:spacing w:after="0" w:line="259" w:lineRule="auto"/>
-        <w:ind w:left="0" w:firstLine="0"/>
-        <w:rPr>
-          <w:bCs/>
-          <w:color w:val="auto"/>
-          <w:szCs w:val="24"/>
-        </w:rPr>
-      </w:pPr>
     </w:p>
     <w:p>
       <w:pPr>
@@ -19400,6 +19683,65 @@
         <w:spacing w:after="0" w:line="259" w:lineRule="auto"/>
         <w:ind w:left="0" w:firstLine="0"/>
         <w:rPr>
+          <w:b/>
+          <w:color w:val="auto"/>
+          <w:sz w:val="16"/>
+          <w:szCs w:val="16"/>
+        </w:rPr>
+      </w:pPr>
+      <w:r>
+        <w:rPr>
+          <w:b/>
+          <w:color w:val="auto"/>
+          <w:sz w:val="16"/>
+          <w:szCs w:val="16"/>
+        </w:rPr>
+        <w:t xml:space="preserve">Figure </w:t>
+      </w:r>
+      <w:r>
+        <w:rPr>
+          <w:b/>
+          <w:color w:val="auto"/>
+          <w:sz w:val="16"/>
+          <w:szCs w:val="16"/>
+        </w:rPr>
+        <w:t>5</w:t>
+      </w:r>
+      <w:r>
+        <w:rPr>
+          <w:b/>
+          <w:color w:val="auto"/>
+          <w:sz w:val="16"/>
+          <w:szCs w:val="16"/>
+        </w:rPr>
+        <w:t xml:space="preserve">. </w:t>
+      </w:r>
+      <w:r>
+        <w:rPr>
+          <w:b/>
+          <w:color w:val="auto"/>
+          <w:sz w:val="16"/>
+          <w:szCs w:val="16"/>
+        </w:rPr>
+        <w:t>Histogram Data</w:t>
+      </w:r>
+    </w:p>
+    <w:p>
+      <w:pPr>
+        <w:spacing w:after="0" w:line="259" w:lineRule="auto"/>
+        <w:ind w:left="0" w:firstLine="0"/>
+        <w:rPr>
+          <w:bCs/>
+          <w:color w:val="auto"/>
+          <w:szCs w:val="24"/>
+        </w:rPr>
+      </w:pPr>
+    </w:p>
+    <w:p>
+      <w:pPr>
+        <w:spacing w:after="0" w:line="259" w:lineRule="auto"/>
+        <w:ind w:left="0" w:firstLine="0"/>
+        <w:rPr>
           <w:bCs/>
           <w:color w:val="auto"/>
           <w:szCs w:val="24"/>
@@ -19754,25 +20096,32 @@
     <w:p>
       <w:pPr>
         <w:pStyle w:val="ListParagraph"/>
-        <w:numPr>
-          <w:ilvl w:val="1"/>
-          <w:numId w:val="40"/>
-        </w:numPr>
-        <w:spacing w:after="0" w:line="259" w:lineRule="auto"/>
-        <w:rPr>
-          <w:bCs/>
-          <w:color w:val="auto"/>
-          <w:szCs w:val="24"/>
-        </w:rPr>
-      </w:pPr>
-      <w:r>
-        <w:rPr>
-          <w:bCs/>
-          <w:color w:val="auto"/>
-          <w:szCs w:val="24"/>
-        </w:rPr>
-        <w:t xml:space="preserve">Higher R2 scores indicate better model performance. </w:t>
-      </w:r>
+        <w:rPr>
+          <w:bCs/>
+          <w:color w:val="auto"/>
+          <w:szCs w:val="24"/>
+        </w:rPr>
+      </w:pPr>
+    </w:p>
+    <w:p>
+      <w:pPr>
+        <w:pStyle w:val="ListParagraph"/>
+        <w:rPr>
+          <w:bCs/>
+          <w:color w:val="auto"/>
+          <w:szCs w:val="24"/>
+        </w:rPr>
+      </w:pPr>
+    </w:p>
+    <w:p>
+      <w:pPr>
+        <w:pStyle w:val="ListParagraph"/>
+        <w:rPr>
+          <w:bCs/>
+          <w:color w:val="auto"/>
+          <w:szCs w:val="24"/>
+        </w:rPr>
+      </w:pPr>
     </w:p>
     <w:p>
       <w:pPr>
@@ -19804,6 +20153,39 @@
           <w:color w:val="auto"/>
           <w:szCs w:val="24"/>
         </w:rPr>
+        <w:t xml:space="preserve">Higher R2 scores indicate better model performance. </w:t>
+      </w:r>
+    </w:p>
+    <w:p>
+      <w:pPr>
+        <w:pStyle w:val="ListParagraph"/>
+        <w:rPr>
+          <w:bCs/>
+          <w:color w:val="auto"/>
+          <w:szCs w:val="24"/>
+        </w:rPr>
+      </w:pPr>
+    </w:p>
+    <w:p>
+      <w:pPr>
+        <w:pStyle w:val="ListParagraph"/>
+        <w:numPr>
+          <w:ilvl w:val="1"/>
+          <w:numId w:val="40"/>
+        </w:numPr>
+        <w:spacing w:after="0" w:line="259" w:lineRule="auto"/>
+        <w:rPr>
+          <w:bCs/>
+          <w:color w:val="auto"/>
+          <w:szCs w:val="24"/>
+        </w:rPr>
+      </w:pPr>
+      <w:r>
+        <w:rPr>
+          <w:bCs/>
+          <w:color w:val="auto"/>
+          <w:szCs w:val="24"/>
+        </w:rPr>
         <w:t xml:space="preserve">The calculated R2 </w:t>
       </w:r>
       <w:r>
@@ -19855,17 +20237,6 @@
           <w:szCs w:val="24"/>
         </w:rPr>
       </w:pPr>
-    </w:p>
-    <w:p>
-      <w:pPr>
-        <w:spacing w:after="0" w:line="259" w:lineRule="auto"/>
-        <w:ind w:left="0" w:firstLine="0"/>
-        <w:rPr>
-          <w:bCs/>
-          <w:color w:val="auto"/>
-          <w:szCs w:val="24"/>
-        </w:rPr>
-      </w:pPr>
       <w:r>
         <w:rPr>
           <w:bCs/>
@@ -19896,7 +20267,24 @@
           <w:color w:val="auto"/>
           <w:szCs w:val="24"/>
         </w:rPr>
-        <w:t>the data product offers users a comprehensive view of the diabetes_data.csv dataset, its variable relationships, and the performance of the trained Linear Regression model.</w:t>
+        <w:t xml:space="preserve">the data product offers users a comprehensive view of the </w:t>
+      </w:r>
+      <w:r>
+        <w:rPr>
+          <w:rFonts w:ascii="Courier New" w:hAnsi="Courier New" w:cs="Courier New"/>
+          <w:bCs/>
+          <w:color w:val="auto"/>
+          <w:szCs w:val="24"/>
+        </w:rPr>
+        <w:t>diabetes_data.csv</w:t>
+      </w:r>
+      <w:r>
+        <w:rPr>
+          <w:bCs/>
+          <w:color w:val="auto"/>
+          <w:szCs w:val="24"/>
+        </w:rPr>
+        <w:t xml:space="preserve"> dataset, its variable relationships, and the performance of the trained Linear Regression model.</w:t>
       </w:r>
     </w:p>
     <w:p>
@@ -19990,6 +20378,76 @@
         <w:spacing w:after="0" w:line="259" w:lineRule="auto"/>
         <w:ind w:left="0" w:firstLine="0"/>
         <w:rPr>
+          <w:b/>
+          <w:color w:val="auto"/>
+          <w:sz w:val="16"/>
+          <w:szCs w:val="16"/>
+        </w:rPr>
+      </w:pPr>
+      <w:r>
+        <w:rPr>
+          <w:b/>
+          <w:color w:val="auto"/>
+          <w:sz w:val="16"/>
+          <w:szCs w:val="16"/>
+        </w:rPr>
+        <w:t xml:space="preserve">Figure </w:t>
+      </w:r>
+      <w:r>
+        <w:rPr>
+          <w:b/>
+          <w:color w:val="auto"/>
+          <w:sz w:val="16"/>
+          <w:szCs w:val="16"/>
+        </w:rPr>
+        <w:t>6</w:t>
+      </w:r>
+      <w:r>
+        <w:rPr>
+          <w:b/>
+          <w:color w:val="auto"/>
+          <w:sz w:val="16"/>
+          <w:szCs w:val="16"/>
+        </w:rPr>
+        <w:t xml:space="preserve">. </w:t>
+      </w:r>
+      <w:r>
+        <w:rPr>
+          <w:b/>
+          <w:color w:val="auto"/>
+          <w:sz w:val="16"/>
+          <w:szCs w:val="16"/>
+        </w:rPr>
+        <w:t>Data Analysis Window</w:t>
+      </w:r>
+    </w:p>
+    <w:p>
+      <w:pPr>
+        <w:spacing w:after="0" w:line="259" w:lineRule="auto"/>
+        <w:ind w:left="0" w:firstLine="0"/>
+        <w:rPr>
+          <w:bCs/>
+          <w:color w:val="auto"/>
+          <w:szCs w:val="24"/>
+        </w:rPr>
+      </w:pPr>
+    </w:p>
+    <w:p>
+      <w:pPr>
+        <w:spacing w:after="0" w:line="259" w:lineRule="auto"/>
+        <w:ind w:left="0" w:firstLine="0"/>
+        <w:rPr>
+          <w:bCs/>
+          <w:color w:val="auto"/>
+          <w:szCs w:val="24"/>
+        </w:rPr>
+      </w:pPr>
+    </w:p>
+    <w:p>
+      <w:pPr>
+        <w:spacing w:after="0" w:line="259" w:lineRule="auto"/>
+        <w:ind w:left="0" w:firstLine="0"/>
+        <w:rPr>
           <w:bCs/>
           <w:color w:val="auto"/>
           <w:szCs w:val="24"/>
@@ -20050,11 +20508,19 @@
       </w:pPr>
       <w:r>
         <w:rPr>
-          <w:bCs/>
-          <w:color w:val="auto"/>
-          <w:szCs w:val="24"/>
-        </w:rPr>
-        <w:t>The provided code evaluates the accuracy of the Linear Regression model using two metrics:</w:t>
+          <w:b/>
+          <w:color w:val="auto"/>
+          <w:szCs w:val="24"/>
+        </w:rPr>
+        <w:t>Linear Regression model using two metrics</w:t>
+      </w:r>
+      <w:r>
+        <w:rPr>
+          <w:bCs/>
+          <w:color w:val="auto"/>
+          <w:szCs w:val="24"/>
+        </w:rPr>
+        <w:t>:</w:t>
       </w:r>
     </w:p>
     <w:p>
@@ -20184,6 +20650,78 @@
     </w:p>
     <w:p>
       <w:pPr>
+        <w:pStyle w:val="ListParagraph"/>
+        <w:spacing w:after="0" w:line="259" w:lineRule="auto"/>
+        <w:ind w:left="1440" w:firstLine="0"/>
+        <w:rPr>
+          <w:bCs/>
+          <w:color w:val="auto"/>
+          <w:szCs w:val="24"/>
+        </w:rPr>
+      </w:pPr>
+    </w:p>
+    <w:p>
+      <w:pPr>
+        <w:pStyle w:val="ListParagraph"/>
+        <w:spacing w:after="0" w:line="259" w:lineRule="auto"/>
+        <w:ind w:left="1440" w:firstLine="0"/>
+        <w:rPr>
+          <w:bCs/>
+          <w:color w:val="auto"/>
+          <w:szCs w:val="24"/>
+        </w:rPr>
+      </w:pPr>
+    </w:p>
+    <w:p>
+      <w:pPr>
+        <w:pStyle w:val="ListParagraph"/>
+        <w:spacing w:after="0" w:line="259" w:lineRule="auto"/>
+        <w:ind w:left="1440" w:firstLine="0"/>
+        <w:rPr>
+          <w:bCs/>
+          <w:color w:val="auto"/>
+          <w:szCs w:val="24"/>
+        </w:rPr>
+      </w:pPr>
+    </w:p>
+    <w:p>
+      <w:pPr>
+        <w:pStyle w:val="ListParagraph"/>
+        <w:spacing w:after="0" w:line="259" w:lineRule="auto"/>
+        <w:ind w:left="1440" w:firstLine="0"/>
+        <w:rPr>
+          <w:bCs/>
+          <w:color w:val="auto"/>
+          <w:szCs w:val="24"/>
+        </w:rPr>
+      </w:pPr>
+    </w:p>
+    <w:p>
+      <w:pPr>
+        <w:pStyle w:val="ListParagraph"/>
+        <w:spacing w:after="0" w:line="259" w:lineRule="auto"/>
+        <w:ind w:left="1440" w:firstLine="0"/>
+        <w:rPr>
+          <w:bCs/>
+          <w:color w:val="auto"/>
+          <w:szCs w:val="24"/>
+        </w:rPr>
+      </w:pPr>
+    </w:p>
+    <w:p>
+      <w:pPr>
+        <w:pStyle w:val="ListParagraph"/>
+        <w:spacing w:after="0" w:line="259" w:lineRule="auto"/>
+        <w:ind w:left="1440" w:firstLine="0"/>
+        <w:rPr>
+          <w:bCs/>
+          <w:color w:val="auto"/>
+          <w:szCs w:val="24"/>
+        </w:rPr>
+      </w:pPr>
+    </w:p>
+    <w:p>
+      <w:pPr>
         <w:spacing w:after="0" w:line="259" w:lineRule="auto"/>
         <w:ind w:left="0" w:firstLine="0"/>
         <w:rPr>
@@ -20209,11 +20747,27 @@
       </w:pPr>
       <w:r>
         <w:rPr>
-          <w:bCs/>
-          <w:color w:val="auto"/>
-          <w:szCs w:val="24"/>
-        </w:rPr>
-        <w:t xml:space="preserve">Mean Squared Error (MSE): </w:t>
+          <w:b/>
+          <w:color w:val="auto"/>
+          <w:szCs w:val="24"/>
+        </w:rPr>
+        <w:t xml:space="preserve">Metric 1 - </w:t>
+      </w:r>
+      <w:r>
+        <w:rPr>
+          <w:b/>
+          <w:color w:val="auto"/>
+          <w:szCs w:val="24"/>
+        </w:rPr>
+        <w:t>Mean Squared Error (MSE)</w:t>
+      </w:r>
+      <w:r>
+        <w:rPr>
+          <w:bCs/>
+          <w:color w:val="auto"/>
+          <w:szCs w:val="24"/>
+        </w:rPr>
+        <w:t xml:space="preserve">: </w:t>
       </w:r>
     </w:p>
     <w:p>
@@ -20316,30 +20870,31 @@
     <w:p>
       <w:pPr>
         <w:pStyle w:val="ListParagraph"/>
+        <w:numPr>
+          <w:ilvl w:val="1"/>
+          <w:numId w:val="41"/>
+        </w:numPr>
+        <w:spacing w:after="0" w:line="259" w:lineRule="auto"/>
+        <w:rPr>
+          <w:bCs/>
+          <w:color w:val="auto"/>
+          <w:szCs w:val="24"/>
+        </w:rPr>
+      </w:pPr>
+      <w:r>
+        <w:rPr>
+          <w:bCs/>
+          <w:color w:val="auto"/>
+          <w:szCs w:val="24"/>
+        </w:rPr>
+        <w:t>Lower MSE values indicate better model performance, as they signify that the model's predictions are closer to the actual values.</w:t>
+      </w:r>
+    </w:p>
+    <w:p>
+      <w:pPr>
+        <w:pStyle w:val="ListParagraph"/>
         <w:spacing w:after="0" w:line="259" w:lineRule="auto"/>
         <w:ind w:left="1440" w:firstLine="0"/>
-        <w:rPr>
-          <w:bCs/>
-          <w:color w:val="auto"/>
-          <w:szCs w:val="24"/>
-        </w:rPr>
-      </w:pPr>
-    </w:p>
-    <w:p>
-      <w:pPr>
-        <w:pStyle w:val="ListParagraph"/>
-        <w:spacing w:after="0" w:line="259" w:lineRule="auto"/>
-        <w:ind w:left="1440" w:firstLine="0"/>
-        <w:rPr>
-          <w:bCs/>
-          <w:color w:val="auto"/>
-          <w:szCs w:val="24"/>
-        </w:rPr>
-      </w:pPr>
-    </w:p>
-    <w:p>
-      <w:pPr>
-        <w:pStyle w:val="ListParagraph"/>
         <w:rPr>
           <w:bCs/>
           <w:color w:val="auto"/>
@@ -20367,41 +20922,6 @@
           <w:color w:val="auto"/>
           <w:szCs w:val="24"/>
         </w:rPr>
-        <w:t>Lower MSE values indicate better model performance, as they signify that the model's predictions are closer to the actual values.</w:t>
-      </w:r>
-    </w:p>
-    <w:p>
-      <w:pPr>
-        <w:pStyle w:val="ListParagraph"/>
-        <w:spacing w:after="0" w:line="259" w:lineRule="auto"/>
-        <w:ind w:left="1440" w:firstLine="0"/>
-        <w:rPr>
-          <w:bCs/>
-          <w:color w:val="auto"/>
-          <w:szCs w:val="24"/>
-        </w:rPr>
-      </w:pPr>
-    </w:p>
-    <w:p>
-      <w:pPr>
-        <w:pStyle w:val="ListParagraph"/>
-        <w:numPr>
-          <w:ilvl w:val="1"/>
-          <w:numId w:val="41"/>
-        </w:numPr>
-        <w:spacing w:after="0" w:line="259" w:lineRule="auto"/>
-        <w:rPr>
-          <w:bCs/>
-          <w:color w:val="auto"/>
-          <w:szCs w:val="24"/>
-        </w:rPr>
-      </w:pPr>
-      <w:r>
-        <w:rPr>
-          <w:bCs/>
-          <w:color w:val="auto"/>
-          <w:szCs w:val="24"/>
-        </w:rPr>
         <w:t>H</w:t>
       </w:r>
       <w:r>
@@ -20471,6 +20991,14 @@
           <w:color w:val="auto"/>
           <w:szCs w:val="24"/>
         </w:rPr>
+        <w:t xml:space="preserve">Metric 2 - </w:t>
+      </w:r>
+      <w:r>
+        <w:rPr>
+          <w:b/>
+          <w:color w:val="auto"/>
+          <w:szCs w:val="24"/>
+        </w:rPr>
         <w:t>R2 Score</w:t>
       </w:r>
       <w:r>
@@ -20687,7 +21215,7 @@
       </w:pPr>
       <w:r>
         <w:rPr>
-          <w:bCs/>
+          <w:b/>
           <w:color w:val="auto"/>
           <w:szCs w:val="24"/>
         </w:rPr>
@@ -20695,7 +21223,7 @@
       </w:r>
       <w:r>
         <w:rPr>
-          <w:bCs/>
+          <w:b/>
           <w:color w:val="auto"/>
           <w:szCs w:val="24"/>
         </w:rPr>
@@ -20703,7 +21231,7 @@
       </w:r>
       <w:r>
         <w:rPr>
-          <w:bCs/>
+          <w:b/>
           <w:color w:val="auto"/>
           <w:szCs w:val="24"/>
         </w:rPr>
@@ -20711,7 +21239,7 @@
       </w:r>
       <w:r>
         <w:rPr>
-          <w:bCs/>
+          <w:b/>
           <w:color w:val="auto"/>
           <w:szCs w:val="24"/>
         </w:rPr>
@@ -20719,7 +21247,7 @@
       </w:r>
       <w:r>
         <w:rPr>
-          <w:bCs/>
+          <w:b/>
           <w:color w:val="auto"/>
           <w:szCs w:val="24"/>
         </w:rPr>
@@ -20727,7 +21255,7 @@
       </w:r>
       <w:r>
         <w:rPr>
-          <w:bCs/>
+          <w:b/>
           <w:color w:val="auto"/>
           <w:szCs w:val="24"/>
         </w:rPr>
@@ -20735,7 +21263,7 @@
       </w:r>
       <w:r>
         <w:rPr>
-          <w:bCs/>
+          <w:b/>
           <w:color w:val="auto"/>
           <w:szCs w:val="24"/>
         </w:rPr>
@@ -20781,7 +21309,24 @@
           <w:color w:val="auto"/>
           <w:szCs w:val="24"/>
         </w:rPr>
-        <w:t>We load the data from the diabetes_data.csv file into a Pandas data</w:t>
+        <w:t xml:space="preserve">We load the data from the </w:t>
+      </w:r>
+      <w:r>
+        <w:rPr>
+          <w:rFonts w:ascii="Courier New" w:hAnsi="Courier New" w:cs="Courier New"/>
+          <w:bCs/>
+          <w:color w:val="auto"/>
+          <w:szCs w:val="24"/>
+        </w:rPr>
+        <w:t>diabetes_data.csv</w:t>
+      </w:r>
+      <w:r>
+        <w:rPr>
+          <w:bCs/>
+          <w:color w:val="auto"/>
+          <w:szCs w:val="24"/>
+        </w:rPr>
+        <w:t xml:space="preserve"> file into a Pandas data</w:t>
       </w:r>
       <w:r>
         <w:rPr>
@@ -21240,11 +21785,19 @@
       </w:pPr>
       <w:r>
         <w:rPr>
-          <w:bCs/>
-          <w:color w:val="auto"/>
-          <w:szCs w:val="24"/>
-        </w:rPr>
-        <w:t>Application Testing:</w:t>
+          <w:b/>
+          <w:color w:val="auto"/>
+          <w:szCs w:val="24"/>
+        </w:rPr>
+        <w:t>Application Testing</w:t>
+      </w:r>
+      <w:r>
+        <w:rPr>
+          <w:bCs/>
+          <w:color w:val="auto"/>
+          <w:szCs w:val="24"/>
+        </w:rPr>
+        <w:t>:</w:t>
       </w:r>
     </w:p>
     <w:p>
@@ -21654,6 +22207,61 @@
           <w:szCs w:val="24"/>
         </w:rPr>
       </w:pPr>
+    </w:p>
+    <w:p>
+      <w:pPr>
+        <w:spacing w:after="0" w:line="259" w:lineRule="auto"/>
+        <w:ind w:left="0" w:firstLine="0"/>
+        <w:rPr>
+          <w:bCs/>
+          <w:color w:val="auto"/>
+          <w:szCs w:val="24"/>
+        </w:rPr>
+      </w:pPr>
+    </w:p>
+    <w:p>
+      <w:pPr>
+        <w:spacing w:after="0" w:line="259" w:lineRule="auto"/>
+        <w:ind w:left="0" w:firstLine="0"/>
+        <w:rPr>
+          <w:bCs/>
+          <w:color w:val="auto"/>
+          <w:szCs w:val="24"/>
+        </w:rPr>
+      </w:pPr>
+    </w:p>
+    <w:p>
+      <w:pPr>
+        <w:spacing w:after="0" w:line="259" w:lineRule="auto"/>
+        <w:ind w:left="0" w:firstLine="0"/>
+        <w:rPr>
+          <w:bCs/>
+          <w:color w:val="auto"/>
+          <w:szCs w:val="24"/>
+        </w:rPr>
+      </w:pPr>
+    </w:p>
+    <w:p>
+      <w:pPr>
+        <w:spacing w:after="0" w:line="259" w:lineRule="auto"/>
+        <w:ind w:left="0" w:firstLine="0"/>
+        <w:rPr>
+          <w:bCs/>
+          <w:color w:val="auto"/>
+          <w:szCs w:val="24"/>
+        </w:rPr>
+      </w:pPr>
+    </w:p>
+    <w:p>
+      <w:pPr>
+        <w:spacing w:after="0" w:line="259" w:lineRule="auto"/>
+        <w:ind w:left="0" w:firstLine="0"/>
+        <w:rPr>
+          <w:bCs/>
+          <w:color w:val="auto"/>
+          <w:szCs w:val="24"/>
+        </w:rPr>
+      </w:pPr>
       <w:r>
         <w:rPr>
           <w:bCs/>
@@ -21692,19 +22300,16 @@
           <w:color w:val="auto"/>
           <w:szCs w:val="24"/>
         </w:rPr>
-        <w:t xml:space="preserve">The primary goal of </w:t>
-      </w:r>
-    </w:p>
-    <w:p>
-      <w:pPr>
-        <w:spacing w:after="0" w:line="259" w:lineRule="auto"/>
-        <w:ind w:left="0" w:firstLine="0"/>
-        <w:rPr>
-          <w:bCs/>
-          <w:color w:val="auto"/>
-          <w:szCs w:val="24"/>
-        </w:rPr>
-      </w:pPr>
+        <w:t>The primary goal of</w:t>
+      </w:r>
+      <w:r>
+        <w:rPr>
+          <w:bCs/>
+          <w:color w:val="auto"/>
+          <w:szCs w:val="24"/>
+        </w:rPr>
+        <w:t xml:space="preserve"> </w:t>
+      </w:r>
       <w:r>
         <w:rPr>
           <w:bCs/>
@@ -21765,61 +22370,6 @@
           <w:szCs w:val="24"/>
         </w:rPr>
       </w:pPr>
-    </w:p>
-    <w:p>
-      <w:pPr>
-        <w:spacing w:after="0" w:line="259" w:lineRule="auto"/>
-        <w:ind w:left="0" w:firstLine="0"/>
-        <w:rPr>
-          <w:bCs/>
-          <w:color w:val="auto"/>
-          <w:szCs w:val="24"/>
-        </w:rPr>
-      </w:pPr>
-    </w:p>
-    <w:p>
-      <w:pPr>
-        <w:spacing w:after="0" w:line="259" w:lineRule="auto"/>
-        <w:ind w:left="0" w:firstLine="0"/>
-        <w:rPr>
-          <w:bCs/>
-          <w:color w:val="auto"/>
-          <w:szCs w:val="24"/>
-        </w:rPr>
-      </w:pPr>
-    </w:p>
-    <w:p>
-      <w:pPr>
-        <w:spacing w:after="0" w:line="259" w:lineRule="auto"/>
-        <w:ind w:left="0" w:firstLine="0"/>
-        <w:rPr>
-          <w:bCs/>
-          <w:color w:val="auto"/>
-          <w:szCs w:val="24"/>
-        </w:rPr>
-      </w:pPr>
-    </w:p>
-    <w:p>
-      <w:pPr>
-        <w:spacing w:after="0" w:line="259" w:lineRule="auto"/>
-        <w:ind w:left="0" w:firstLine="0"/>
-        <w:rPr>
-          <w:bCs/>
-          <w:color w:val="auto"/>
-          <w:szCs w:val="24"/>
-        </w:rPr>
-      </w:pPr>
-    </w:p>
-    <w:p>
-      <w:pPr>
-        <w:spacing w:after="0" w:line="259" w:lineRule="auto"/>
-        <w:ind w:left="0" w:firstLine="0"/>
-        <w:rPr>
-          <w:bCs/>
-          <w:color w:val="auto"/>
-          <w:szCs w:val="24"/>
-        </w:rPr>
-      </w:pPr>
       <w:r>
         <w:rPr>
           <w:bCs/>
@@ -22001,25 +22551,25 @@
         <w:spacing w:after="0" w:line="259" w:lineRule="auto"/>
         <w:ind w:left="0" w:firstLine="0"/>
         <w:rPr>
-          <w:bCs/>
-          <w:color w:val="auto"/>
-          <w:szCs w:val="24"/>
-        </w:rPr>
-      </w:pPr>
-    </w:p>
-    <w:p>
-      <w:pPr>
-        <w:spacing w:after="0" w:line="259" w:lineRule="auto"/>
-        <w:ind w:left="0" w:firstLine="0"/>
-        <w:rPr>
-          <w:bCs/>
-          <w:color w:val="auto"/>
-          <w:szCs w:val="24"/>
-        </w:rPr>
-      </w:pPr>
-      <w:r>
-        <w:rPr>
-          <w:bCs/>
+          <w:b/>
+          <w:color w:val="auto"/>
+          <w:szCs w:val="24"/>
+        </w:rPr>
+      </w:pPr>
+    </w:p>
+    <w:p>
+      <w:pPr>
+        <w:spacing w:after="0" w:line="259" w:lineRule="auto"/>
+        <w:ind w:left="0" w:firstLine="0"/>
+        <w:rPr>
+          <w:b/>
+          <w:color w:val="auto"/>
+          <w:szCs w:val="24"/>
+        </w:rPr>
+      </w:pPr>
+      <w:r>
+        <w:rPr>
+          <w:b/>
           <w:color w:val="auto"/>
           <w:szCs w:val="24"/>
         </w:rPr>
@@ -22459,6 +23009,7 @@
           <w:color w:val="auto"/>
           <w:szCs w:val="24"/>
         </w:rPr>
+        <w:lastRenderedPageBreak/>
         <w:t>mean_squared_error</w:t>
       </w:r>
       <w:proofErr w:type="spellEnd"/>
@@ -22801,7 +23352,6 @@
           <w:color w:val="auto"/>
           <w:szCs w:val="24"/>
         </w:rPr>
-        <w:lastRenderedPageBreak/>
         <w:t xml:space="preserve">The </w:t>
       </w:r>
       <w:proofErr w:type="spellStart"/>
@@ -23640,9 +24190,108 @@
           <w:szCs w:val="24"/>
         </w:rPr>
       </w:pPr>
-      <w:r>
-        <w:rPr>
-          <w:bCs/>
+    </w:p>
+    <w:p>
+      <w:pPr>
+        <w:spacing w:after="0" w:line="259" w:lineRule="auto"/>
+        <w:ind w:left="0" w:firstLine="0"/>
+        <w:rPr>
+          <w:bCs/>
+          <w:color w:val="auto"/>
+          <w:szCs w:val="24"/>
+        </w:rPr>
+      </w:pPr>
+    </w:p>
+    <w:p>
+      <w:pPr>
+        <w:spacing w:after="0" w:line="259" w:lineRule="auto"/>
+        <w:ind w:left="0" w:firstLine="0"/>
+        <w:rPr>
+          <w:bCs/>
+          <w:color w:val="auto"/>
+          <w:szCs w:val="24"/>
+        </w:rPr>
+      </w:pPr>
+    </w:p>
+    <w:p>
+      <w:pPr>
+        <w:spacing w:after="0" w:line="259" w:lineRule="auto"/>
+        <w:ind w:left="0" w:firstLine="0"/>
+        <w:rPr>
+          <w:bCs/>
+          <w:color w:val="auto"/>
+          <w:szCs w:val="24"/>
+        </w:rPr>
+      </w:pPr>
+    </w:p>
+    <w:p>
+      <w:pPr>
+        <w:spacing w:after="0" w:line="259" w:lineRule="auto"/>
+        <w:ind w:left="0" w:firstLine="0"/>
+        <w:rPr>
+          <w:bCs/>
+          <w:color w:val="auto"/>
+          <w:szCs w:val="24"/>
+        </w:rPr>
+      </w:pPr>
+    </w:p>
+    <w:p>
+      <w:pPr>
+        <w:spacing w:after="0" w:line="259" w:lineRule="auto"/>
+        <w:ind w:left="0" w:firstLine="0"/>
+        <w:rPr>
+          <w:bCs/>
+          <w:color w:val="auto"/>
+          <w:szCs w:val="24"/>
+        </w:rPr>
+      </w:pPr>
+    </w:p>
+    <w:p>
+      <w:pPr>
+        <w:spacing w:after="0" w:line="259" w:lineRule="auto"/>
+        <w:ind w:left="0" w:firstLine="0"/>
+        <w:rPr>
+          <w:bCs/>
+          <w:color w:val="auto"/>
+          <w:szCs w:val="24"/>
+        </w:rPr>
+      </w:pPr>
+    </w:p>
+    <w:p>
+      <w:pPr>
+        <w:spacing w:after="0" w:line="259" w:lineRule="auto"/>
+        <w:ind w:left="0" w:firstLine="0"/>
+        <w:rPr>
+          <w:bCs/>
+          <w:color w:val="auto"/>
+          <w:szCs w:val="24"/>
+        </w:rPr>
+      </w:pPr>
+    </w:p>
+    <w:p>
+      <w:pPr>
+        <w:spacing w:after="0" w:line="259" w:lineRule="auto"/>
+        <w:ind w:left="0" w:firstLine="0"/>
+        <w:rPr>
+          <w:bCs/>
+          <w:color w:val="auto"/>
+          <w:szCs w:val="24"/>
+        </w:rPr>
+      </w:pPr>
+    </w:p>
+    <w:p>
+      <w:pPr>
+        <w:spacing w:after="0" w:line="259" w:lineRule="auto"/>
+        <w:ind w:left="0" w:firstLine="0"/>
+        <w:rPr>
+          <w:b/>
+          <w:color w:val="auto"/>
+          <w:szCs w:val="24"/>
+        </w:rPr>
+      </w:pPr>
+      <w:r>
+        <w:rPr>
+          <w:b/>
           <w:color w:val="auto"/>
           <w:szCs w:val="24"/>
         </w:rPr>
@@ -24386,6 +25035,22 @@
         </w:rPr>
         <w:t xml:space="preserve"> button to add a new package.</w:t>
       </w:r>
+    </w:p>
+    <w:p>
+      <w:pPr>
+        <w:pStyle w:val="NoSpacing"/>
+        <w:rPr>
+          <w:szCs w:val="24"/>
+        </w:rPr>
+      </w:pPr>
+    </w:p>
+    <w:p>
+      <w:pPr>
+        <w:pStyle w:val="NoSpacing"/>
+        <w:rPr>
+          <w:szCs w:val="24"/>
+        </w:rPr>
+      </w:pPr>
     </w:p>
     <w:p>
       <w:pPr>
@@ -25336,6 +26001,15 @@
     <w:p>
       <w:pPr>
         <w:pStyle w:val="NoSpacing"/>
+        <w:ind w:left="0" w:firstLine="0"/>
+        <w:rPr>
+          <w:szCs w:val="24"/>
+        </w:rPr>
+      </w:pPr>
+    </w:p>
+    <w:p>
+      <w:pPr>
+        <w:pStyle w:val="NoSpacing"/>
         <w:numPr>
           <w:ilvl w:val="1"/>
           <w:numId w:val="38"/>
@@ -25455,70 +26129,6 @@
     </w:p>
     <w:p>
       <w:pPr>
-        <w:pStyle w:val="NoSpacing"/>
-        <w:rPr>
-          <w:szCs w:val="24"/>
-        </w:rPr>
-      </w:pPr>
-    </w:p>
-    <w:p>
-      <w:pPr>
-        <w:pStyle w:val="NoSpacing"/>
-        <w:rPr>
-          <w:szCs w:val="24"/>
-        </w:rPr>
-      </w:pPr>
-    </w:p>
-    <w:p>
-      <w:pPr>
-        <w:pStyle w:val="NoSpacing"/>
-        <w:rPr>
-          <w:szCs w:val="24"/>
-        </w:rPr>
-      </w:pPr>
-    </w:p>
-    <w:p>
-      <w:pPr>
-        <w:pStyle w:val="NoSpacing"/>
-        <w:rPr>
-          <w:szCs w:val="24"/>
-        </w:rPr>
-      </w:pPr>
-    </w:p>
-    <w:p>
-      <w:pPr>
-        <w:pStyle w:val="NoSpacing"/>
-        <w:rPr>
-          <w:szCs w:val="24"/>
-        </w:rPr>
-      </w:pPr>
-    </w:p>
-    <w:p>
-      <w:pPr>
-        <w:pStyle w:val="NoSpacing"/>
-        <w:rPr>
-          <w:szCs w:val="24"/>
-        </w:rPr>
-      </w:pPr>
-    </w:p>
-    <w:p>
-      <w:pPr>
-        <w:pStyle w:val="NoSpacing"/>
-        <w:rPr>
-          <w:szCs w:val="24"/>
-        </w:rPr>
-      </w:pPr>
-    </w:p>
-    <w:p>
-      <w:pPr>
-        <w:pStyle w:val="NoSpacing"/>
-        <w:rPr>
-          <w:szCs w:val="24"/>
-        </w:rPr>
-      </w:pPr>
-    </w:p>
-    <w:p>
-      <w:pPr>
         <w:spacing w:after="0" w:line="259" w:lineRule="auto"/>
         <w:ind w:left="0" w:firstLine="0"/>
         <w:rPr>
@@ -25868,6 +26478,7 @@
           <w:color w:val="FF0000"/>
           <w:szCs w:val="24"/>
         </w:rPr>
+        <w:lastRenderedPageBreak/>
         <w:t>Visualization and reporting:</w:t>
       </w:r>
       <w:r>
@@ -26012,16 +26623,7 @@
           <w:color w:val="FF0000"/>
           <w:szCs w:val="24"/>
         </w:rPr>
-        <w:t xml:space="preserve">Working on a project like this provides an opportunity to develop collaboration and communication skills. Participants should learn how to effectively collaborate with </w:t>
-      </w:r>
-      <w:r>
-        <w:rPr>
-          <w:bCs/>
-          <w:color w:val="FF0000"/>
-          <w:szCs w:val="24"/>
-        </w:rPr>
-        <w:lastRenderedPageBreak/>
-        <w:t>team members, share ideas, provide feedback, and present their work to both technical and non-technical audiences.</w:t>
+        <w:t>Working on a project like this provides an opportunity to develop collaboration and communication skills. Participants should learn how to effectively collaborate with team members, share ideas, provide feedback, and present their work to both technical and non-technical audiences.</w:t>
       </w:r>
     </w:p>
     <w:p>
@@ -32806,6 +33408,7 @@
   <w:style w:type="paragraph" w:default="1" w:styleId="Normal">
     <w:name w:val="Normal"/>
     <w:qFormat/>
+    <w:rsid w:val="005D3C65"/>
     <w:pPr>
       <w:spacing w:after="265" w:line="249" w:lineRule="auto"/>
       <w:ind w:left="17" w:hanging="10"/>

</xml_diff>